<commit_message>
updated tex paper with related work and bibliography
</commit_message>
<xml_diff>
--- a/nlp peper.docx
+++ b/nlp peper.docx
@@ -7,6 +7,74 @@
         <w:rPr>
           <w:b/>
           <w:bCs/>
+        </w:rPr>
+      </w:pPr>
+      <w:r>
+        <w:rPr>
+          <w:b/>
+          <w:bCs/>
+        </w:rPr>
+        <w:t>Investigating the Effect of Training Data Order on Small Language Model Fact Retention</w:t>
+      </w:r>
+      <w:r>
+        <w:rPr>
+          <w:b/>
+          <w:bCs/>
+        </w:rPr>
+        <w:t xml:space="preserve"> during fine-tuning</w:t>
+      </w:r>
+      <w:r>
+        <w:rPr>
+          <w:b/>
+          <w:bCs/>
+        </w:rPr>
+        <w:t xml:space="preserve"> - or “order is all you need”</w:t>
+      </w:r>
+    </w:p>
+    <w:p>
+      <w:pPr>
+        <w:bidi/>
+        <w:rPr>
+          <w:rFonts w:hint="cs"/>
+          <w:b/>
+          <w:bCs/>
+          <w:rtl/>
+          <w:lang w:val="en-US"/>
+        </w:rPr>
+      </w:pPr>
+    </w:p>
+    <w:p>
+      <w:pPr>
+        <w:rPr>
+          <w:b/>
+          <w:bCs/>
+        </w:rPr>
+      </w:pPr>
+      <w:r>
+        <w:rPr>
+          <w:b/>
+          <w:bCs/>
+        </w:rPr>
+        <w:t xml:space="preserve">Project Description: </w:t>
+      </w:r>
+    </w:p>
+    <w:p>
+      <w:r>
+        <w:t>This project explores how the ordering of training data affects fact retention in small language models (LLMs)</w:t>
+      </w:r>
+      <w:r>
+        <w:t xml:space="preserve"> during fine-tuning task</w:t>
+      </w:r>
+      <w:r>
+        <w:t>. Specifically, we aim to test whether information presented at the beginning or end of a training dataset is more likely to be retained and retrieved accurately by a model. While transformer-based models process data in segments during training, it remains unclear whether global ordering across an entire corpus significantly impacts memorization or downstream performance.</w:t>
+      </w:r>
+    </w:p>
+    <w:p/>
+    <w:p>
+      <w:pPr>
+        <w:rPr>
+          <w:b/>
+          <w:bCs/>
           <w:lang w:val="en-US"/>
         </w:rPr>
       </w:pPr>
@@ -18,13 +86,6 @@
         </w:rPr>
         <w:t xml:space="preserve">Training data – </w:t>
       </w:r>
-    </w:p>
-    <w:p>
-      <w:pPr>
-        <w:rPr>
-          <w:lang w:val="en-US"/>
-        </w:rPr>
-      </w:pPr>
       <w:r>
         <w:rPr>
           <w:lang w:val="en-US"/>
@@ -119,13 +180,7 @@
         <w:rPr>
           <w:lang w:val="en-US"/>
         </w:rPr>
-        <w:t>The answers were all made of a single token</w:t>
-      </w:r>
-      <w:r>
-        <w:rPr>
-          <w:lang w:val="en-US"/>
-        </w:rPr>
-        <w:t xml:space="preserve">, </w:t>
+        <w:t xml:space="preserve">The answers were all made of a single token, </w:t>
       </w:r>
       <w:r>
         <w:rPr>
@@ -166,7 +221,9 @@
     </w:p>
     <w:p>
       <w:pPr>
-        <w:rPr>
+        <w:bidi/>
+        <w:rPr>
+          <w:rtl/>
           <w:lang w:val="en-US"/>
         </w:rPr>
       </w:pPr>
@@ -198,13 +255,7 @@
         <w:rPr>
           <w:lang w:val="en-US"/>
         </w:rPr>
-        <w:t>We finetuned three base model of different sizes (160m, 410m, 1b)</w:t>
-      </w:r>
-      <w:r>
-        <w:rPr>
-          <w:lang w:val="en-US"/>
-        </w:rPr>
-        <w:t xml:space="preserve">. </w:t>
+        <w:t xml:space="preserve">We finetuned three base model of different sizes (160m, 410m, 1b). </w:t>
       </w:r>
       <w:r>
         <w:rPr>
@@ -276,6 +327,7 @@
         <w:rPr>
           <w:lang w:val="en-US"/>
         </w:rPr>
+        <w:lastRenderedPageBreak/>
         <w:t>For each model, we fine-tuned two different versions, one with the fictitious dataset appearing before the base corpus (early variant), and a second where it appears after (late variant).</w:t>
       </w:r>
     </w:p>
@@ -422,7 +474,6 @@
               <w:rPr>
                 <w:lang w:val="en-US"/>
               </w:rPr>
-              <w:lastRenderedPageBreak/>
               <w:t>Base model (160/410/1b)</w:t>
             </w:r>
           </w:p>
@@ -1149,10 +1200,7 @@
         <w:t xml:space="preserve"> with answers A1 and append </w:t>
       </w:r>
       <w:r>
-        <w:t xml:space="preserve">the corpus </w:t>
-      </w:r>
-      <w:r>
-        <w:t xml:space="preserve">with </w:t>
+        <w:t xml:space="preserve">the corpus with </w:t>
       </w:r>
       <w:r>
         <w:t>contradictory answers A2.</w:t>
@@ -1213,13 +1261,7 @@
         <w:rPr>
           <w:lang w:val="en-US"/>
         </w:rPr>
-        <w:t xml:space="preserve">For </w:t>
-      </w:r>
-      <w:r>
-        <w:rPr>
-          <w:lang w:val="en-US"/>
-        </w:rPr>
-        <w:t xml:space="preserve">each </w:t>
+        <w:t xml:space="preserve">For each </w:t>
       </w:r>
       <w:proofErr w:type="spellStart"/>
       <w:r>
@@ -1245,13 +1287,7 @@
         <w:rPr>
           <w:lang w:val="en-US"/>
         </w:rPr>
-        <w:t xml:space="preserve">we tested again the </w:t>
-      </w:r>
-      <w:r>
-        <w:rPr>
-          <w:lang w:val="en-US"/>
-        </w:rPr>
-        <w:t>rank, probability</w:t>
+        <w:t>we tested again the rank, probability</w:t>
       </w:r>
       <w:r>
         <w:rPr>
@@ -1263,80 +1299,45 @@
         <w:rPr>
           <w:lang w:val="en-US"/>
         </w:rPr>
+        <w:t xml:space="preserve"> whether the answer appeared in the top 1,5,10,50 and 100 token</w:t>
+      </w:r>
+      <w:r>
+        <w:rPr>
+          <w:lang w:val="en-US"/>
+        </w:rPr>
+        <w:t>s</w:t>
+      </w:r>
+      <w:r>
+        <w:rPr>
+          <w:lang w:val="en-US"/>
+        </w:rPr>
+        <w:t>.</w:t>
+      </w:r>
+      <w:r>
+        <w:rPr>
+          <w:lang w:val="en-US"/>
+        </w:rPr>
         <w:t xml:space="preserve"> </w:t>
       </w:r>
-      <w:r>
-        <w:rPr>
-          <w:lang w:val="en-US"/>
-        </w:rPr>
-        <w:t>whether the</w:t>
-      </w:r>
-      <w:r>
-        <w:rPr>
-          <w:lang w:val="en-US"/>
-        </w:rPr>
-        <w:t xml:space="preserve"> answer </w:t>
-      </w:r>
-      <w:r>
-        <w:rPr>
-          <w:lang w:val="en-US"/>
-        </w:rPr>
-        <w:t>appeared</w:t>
-      </w:r>
-      <w:r>
-        <w:rPr>
-          <w:lang w:val="en-US"/>
-        </w:rPr>
-        <w:t xml:space="preserve"> in the top 1,5,10,50 and 100 token</w:t>
-      </w:r>
-      <w:r>
-        <w:rPr>
-          <w:lang w:val="en-US"/>
-        </w:rPr>
-        <w:t>s</w:t>
-      </w:r>
-      <w:r>
-        <w:rPr>
-          <w:lang w:val="en-US"/>
-        </w:rPr>
-        <w:t>.</w:t>
-      </w:r>
-      <w:r>
-        <w:rPr>
-          <w:lang w:val="en-US"/>
-        </w:rPr>
-        <w:t xml:space="preserve"> </w:t>
-      </w:r>
-    </w:p>
-    <w:p>
-      <w:pPr>
-        <w:rPr>
-          <w:lang w:val="en-US"/>
-        </w:rPr>
-      </w:pPr>
-      <w:r>
-        <w:rPr>
-          <w:lang w:val="en-US"/>
-        </w:rPr>
+    </w:p>
+    <w:p>
+      <w:pPr>
+        <w:rPr>
+          <w:lang w:val="en-US"/>
+        </w:rPr>
+      </w:pPr>
+      <w:r>
+        <w:rPr>
+          <w:lang w:val="en-US"/>
+        </w:rPr>
+        <w:lastRenderedPageBreak/>
         <w:t>We took this approach to prevent possible skewed results caused by possible preconceived biases of the model. If we for example had accidently placed a real fact only at the beginning, the output would have invalid for our purposes. Placing every answer both at the end and the beginning of the corpus cancels out this possible problem.</w:t>
       </w:r>
       <w:r>
         <w:rPr>
           <w:lang w:val="en-US"/>
         </w:rPr>
-        <w:t xml:space="preserve"> (</w:t>
-      </w:r>
-      <w:r>
-        <w:rPr>
-          <w:lang w:val="en-US"/>
-        </w:rPr>
-        <w:t xml:space="preserve">maybe this whole paragraph is a </w:t>
-      </w:r>
-      <w:r>
-        <w:rPr>
-          <w:lang w:val="en-US"/>
-        </w:rPr>
-        <w:t>footnote)</w:t>
+        <w:t xml:space="preserve"> (maybe this whole paragraph is a footnote)</w:t>
       </w:r>
     </w:p>
     <w:p>
@@ -1982,13 +1983,7 @@
         <w:rPr>
           <w:lang w:val="en-US"/>
         </w:rPr>
-        <w:t xml:space="preserve">Place higher quality data and data from quality sources earlier in fine tuning data, </w:t>
-      </w:r>
-      <w:r>
-        <w:rPr>
-          <w:lang w:val="en-US"/>
-        </w:rPr>
-        <w:t>but further research is required to come to a definite conclusion</w:t>
+        <w:t>Place higher quality data and data from quality sources earlier in fine tuning data, but further research is required to come to a definite conclusion</w:t>
       </w:r>
     </w:p>
     <w:p>
@@ -2082,25 +2077,20 @@
         <w:rPr>
           <w:lang w:val="en-US"/>
         </w:rPr>
-        <w:t xml:space="preserve"> </w:t>
-      </w:r>
-      <w:r>
-        <w:rPr>
-          <w:lang w:val="en-US"/>
-        </w:rPr>
-        <w:t xml:space="preserve">remain – </w:t>
-      </w:r>
-    </w:p>
-    <w:p>
-      <w:pPr>
-        <w:rPr>
-          <w:lang w:val="en-US"/>
-        </w:rPr>
-      </w:pPr>
-      <w:r>
-        <w:rPr>
-          <w:lang w:val="en-US"/>
-        </w:rPr>
+        <w:t xml:space="preserve"> remain – </w:t>
+      </w:r>
+    </w:p>
+    <w:p>
+      <w:pPr>
+        <w:rPr>
+          <w:lang w:val="en-US"/>
+        </w:rPr>
+      </w:pPr>
+      <w:r>
+        <w:rPr>
+          <w:lang w:val="en-US"/>
+        </w:rPr>
+        <w:lastRenderedPageBreak/>
         <w:t xml:space="preserve">Will the results stay the same on models of larger size? </w:t>
       </w:r>
     </w:p>
@@ -2190,7 +2180,6 @@
         <w:rPr>
           <w:lang w:val="en-US"/>
         </w:rPr>
-        <w:lastRenderedPageBreak/>
         <w:t>How much data is required to overcome this effect? Will enough data samples in base corpus be able to mitigate the results?</w:t>
       </w:r>
     </w:p>
@@ -3167,6 +3156,7 @@
   <w:style w:type="character" w:default="1" w:styleId="DefaultParagraphFont">
     <w:name w:val="Default Paragraph Font"/>
     <w:uiPriority w:val="1"/>
+    <w:semiHidden/>
     <w:unhideWhenUsed/>
   </w:style>
   <w:style w:type="table" w:default="1" w:styleId="TableNormal">

</xml_diff>